<commit_message>
separated frameworks to own files, and added notes on Data Structures to javascript file
</commit_message>
<xml_diff>
--- a/Front-End Notes/FreeCodeCamp - CSS VisualDesign Accessibility Responsive WebDesign Flexbox Grid.docx
+++ b/Front-End Notes/FreeCodeCamp - CSS VisualDesign Accessibility Responsive WebDesign Flexbox Grid.docx
@@ -12,6 +12,19 @@
         <w:rPr/>
         <w:t xml:space="preserve">Coding Cheat Sheet, CSS, Visual Design, Accessibility, Responsive, Web Design Principles, Flexbox, Grid. </w:t>
       </w:r>
+    </w:p>
+    <w:p>
+      <w:pPr>
+        <w:pStyle w:val="TextBody"/>
+        <w:spacing w:before="240" w:after="120"/>
+        <w:rPr/>
+      </w:pPr>
+      <w:bookmarkStart w:id="0" w:name="__DdeLink__1376_2140668157"/>
+      <w:r>
+        <w:rPr/>
+        <w:t>CSS or cascading style sheets is the meat that is added to the raw HTML “skeleton” structure.</w:t>
+      </w:r>
+      <w:bookmarkEnd w:id="0"/>
     </w:p>
     <w:p>
       <w:pPr>
@@ -1243,7 +1256,7 @@
         <w:pStyle w:val="TextBody"/>
         <w:numPr>
           <w:ilvl w:val="0"/>
-          <w:numId w:val="6"/>
+          <w:numId w:val="7"/>
         </w:numPr>
         <w:tabs>
           <w:tab w:val="left" w:pos="0" w:leader="none"/>
@@ -1262,7 +1275,7 @@
         <w:pStyle w:val="TextBody"/>
         <w:numPr>
           <w:ilvl w:val="0"/>
-          <w:numId w:val="6"/>
+          <w:numId w:val="7"/>
         </w:numPr>
         <w:tabs>
           <w:tab w:val="left" w:pos="0" w:leader="none"/>
@@ -4287,7 +4300,7 @@
         <w:pStyle w:val="TextBody"/>
         <w:numPr>
           <w:ilvl w:val="0"/>
-          <w:numId w:val="7"/>
+          <w:numId w:val="8"/>
         </w:numPr>
         <w:tabs>
           <w:tab w:val="left" w:pos="0" w:leader="none"/>
@@ -4306,7 +4319,7 @@
         <w:pStyle w:val="TextBody"/>
         <w:numPr>
           <w:ilvl w:val="0"/>
-          <w:numId w:val="7"/>
+          <w:numId w:val="8"/>
         </w:numPr>
         <w:tabs>
           <w:tab w:val="left" w:pos="0" w:leader="none"/>
@@ -4325,7 +4338,7 @@
         <w:pStyle w:val="TextBody"/>
         <w:numPr>
           <w:ilvl w:val="0"/>
-          <w:numId w:val="7"/>
+          <w:numId w:val="8"/>
         </w:numPr>
         <w:tabs>
           <w:tab w:val="left" w:pos="0" w:leader="none"/>
@@ -5965,7 +5978,7 @@
         <w:pStyle w:val="TextBody"/>
         <w:numPr>
           <w:ilvl w:val="0"/>
-          <w:numId w:val="7"/>
+          <w:numId w:val="8"/>
         </w:numPr>
         <w:tabs>
           <w:tab w:val="left" w:pos="0" w:leader="none"/>
@@ -5984,7 +5997,7 @@
         <w:pStyle w:val="TextBody"/>
         <w:numPr>
           <w:ilvl w:val="0"/>
-          <w:numId w:val="7"/>
+          <w:numId w:val="8"/>
         </w:numPr>
         <w:tabs>
           <w:tab w:val="left" w:pos="0" w:leader="none"/>
@@ -6003,7 +6016,7 @@
         <w:pStyle w:val="TextBody"/>
         <w:numPr>
           <w:ilvl w:val="0"/>
-          <w:numId w:val="7"/>
+          <w:numId w:val="8"/>
         </w:numPr>
         <w:tabs>
           <w:tab w:val="left" w:pos="0" w:leader="none"/>
@@ -6022,7 +6035,7 @@
         <w:pStyle w:val="TextBody"/>
         <w:numPr>
           <w:ilvl w:val="0"/>
-          <w:numId w:val="7"/>
+          <w:numId w:val="8"/>
         </w:numPr>
         <w:tabs>
           <w:tab w:val="left" w:pos="0" w:leader="none"/>
@@ -6069,7 +6082,7 @@
         <w:pStyle w:val="Normal"/>
         <w:numPr>
           <w:ilvl w:val="0"/>
-          <w:numId w:val="1"/>
+          <w:numId w:val="2"/>
         </w:numPr>
         <w:spacing w:beforeAutospacing="1" w:after="0"/>
         <w:rPr>
@@ -6092,7 +6105,7 @@
         <w:pStyle w:val="Normal"/>
         <w:numPr>
           <w:ilvl w:val="0"/>
-          <w:numId w:val="1"/>
+          <w:numId w:val="2"/>
         </w:numPr>
         <w:spacing w:before="0" w:after="0"/>
         <w:rPr>
@@ -6115,7 +6128,7 @@
         <w:pStyle w:val="Normal"/>
         <w:numPr>
           <w:ilvl w:val="0"/>
-          <w:numId w:val="1"/>
+          <w:numId w:val="2"/>
         </w:numPr>
         <w:spacing w:before="0" w:afterAutospacing="1"/>
         <w:rPr>
@@ -7075,7 +7088,7 @@
           <mc:Choice Requires="wps">
             <w:drawing>
               <wp:inline distT="0" distB="0" distL="0" distR="0">
-                <wp:extent cx="2540" cy="20955"/>
+                <wp:extent cx="3175" cy="21590"/>
                 <wp:effectExtent l="0" t="0" r="0" b="0"/>
                 <wp:docPr id="1" name=""/>
                 <a:graphic xmlns:a="http://schemas.openxmlformats.org/drawingml/2006/main">
@@ -7085,7 +7098,7 @@
                       <wps:spPr>
                         <a:xfrm>
                           <a:off x="0" y="0"/>
-                          <a:ext cx="1800" cy="20160"/>
+                          <a:ext cx="2520" cy="20880"/>
                         </a:xfrm>
                         <a:prstGeom prst="rect">
                           <a:avLst/>
@@ -7115,7 +7128,7 @@
           </mc:Choice>
           <mc:Fallback>
             <w:pict>
-              <v:rect id="shape_0" fillcolor="#a0a0a0" stroked="f" style="position:absolute;margin-left:0pt;margin-top:-1.65pt;width:0.1pt;height:1.55pt;mso-position-vertical:top">
+              <v:rect id="shape_0" fillcolor="#a0a0a0" stroked="f" style="position:absolute;margin-left:0pt;margin-top:-1.7pt;width:0.15pt;height:1.6pt;mso-position-vertical:top">
                 <w10:wrap type="none"/>
                 <v:fill o:detectmouseclick="t" type="solid" color2="#5f5f5f"/>
                 <v:stroke color="#3465a4" joinstyle="round" endcap="flat"/>
@@ -9094,7 +9107,7 @@
         <w:pStyle w:val="Normal"/>
         <w:numPr>
           <w:ilvl w:val="0"/>
-          <w:numId w:val="2"/>
+          <w:numId w:val="3"/>
         </w:numPr>
         <w:spacing w:beforeAutospacing="1" w:after="0"/>
         <w:rPr>
@@ -9127,7 +9140,7 @@
         <w:pStyle w:val="Normal"/>
         <w:numPr>
           <w:ilvl w:val="0"/>
-          <w:numId w:val="2"/>
+          <w:numId w:val="3"/>
         </w:numPr>
         <w:spacing w:before="0" w:after="0"/>
         <w:rPr>
@@ -9160,7 +9173,7 @@
         <w:pStyle w:val="Normal"/>
         <w:numPr>
           <w:ilvl w:val="0"/>
-          <w:numId w:val="2"/>
+          <w:numId w:val="3"/>
         </w:numPr>
         <w:spacing w:before="0" w:after="0"/>
         <w:rPr>
@@ -9193,7 +9206,7 @@
         <w:pStyle w:val="Normal"/>
         <w:numPr>
           <w:ilvl w:val="0"/>
-          <w:numId w:val="2"/>
+          <w:numId w:val="3"/>
         </w:numPr>
         <w:spacing w:before="0" w:afterAutospacing="1"/>
         <w:rPr>
@@ -9386,11 +9399,15 @@
     <w:p>
       <w:pPr>
         <w:pStyle w:val="Heading4"/>
+        <w:numPr>
+          <w:ilvl w:val="3"/>
+          <w:numId w:val="1"/>
+        </w:numPr>
         <w:spacing w:beforeAutospacing="1" w:afterAutospacing="1"/>
         <w:rPr/>
       </w:pPr>
-      <w:bookmarkStart w:id="0" w:name="article-header-id-4"/>
-      <w:bookmarkEnd w:id="0"/>
+      <w:bookmarkStart w:id="1" w:name="article-header-id-4"/>
+      <w:bookmarkEnd w:id="1"/>
       <w:r>
         <w:rPr>
           <w:rFonts w:eastAsia="Times New Roman" w:cs="Times New Roman" w:ascii="Times New Roman" w:hAnsi="Times New Roman"/>
@@ -9641,352 +9658,6 @@
         <w:pStyle w:val="Normal"/>
         <w:numPr>
           <w:ilvl w:val="0"/>
-          <w:numId w:val="3"/>
-        </w:numPr>
-        <w:spacing w:beforeAutospacing="1" w:after="0"/>
-        <w:rPr>
-          <w:rFonts w:ascii="Times New Roman" w:hAnsi="Times New Roman" w:eastAsia="Times New Roman" w:cs="Times New Roman"/>
-          <w:color w:val="00000A"/>
-          <w:lang w:bidi="ar-SA"/>
-        </w:rPr>
-      </w:pPr>
-      <w:r>
-        <w:rPr>
-          <w:rFonts w:eastAsia="Times New Roman" w:cs="Courier New" w:ascii="Courier New" w:hAnsi="Courier New"/>
-          <w:color w:val="00000A"/>
-          <w:sz w:val="20"/>
-          <w:szCs w:val="20"/>
-          <w:lang w:bidi="ar-SA"/>
-        </w:rPr>
-        <w:t>flex-start</w:t>
-      </w:r>
-      <w:r>
-        <w:rPr>
-          <w:rFonts w:eastAsia="Times New Roman" w:cs="Times New Roman" w:ascii="Times New Roman" w:hAnsi="Times New Roman"/>
-          <w:color w:val="00000A"/>
-          <w:lang w:bidi="ar-SA"/>
-        </w:rPr>
-        <w:t>: aligns items to the start of the flex container. For a row, this pushes the items to the left of the container. For a column, this pushes the items to the top of the container.</w:t>
-      </w:r>
-    </w:p>
-    <w:p>
-      <w:pPr>
-        <w:pStyle w:val="Normal"/>
-        <w:numPr>
-          <w:ilvl w:val="0"/>
-          <w:numId w:val="3"/>
-        </w:numPr>
-        <w:spacing w:before="0" w:after="0"/>
-        <w:rPr>
-          <w:rFonts w:ascii="Times New Roman" w:hAnsi="Times New Roman" w:eastAsia="Times New Roman" w:cs="Times New Roman"/>
-          <w:color w:val="00000A"/>
-          <w:lang w:bidi="ar-SA"/>
-        </w:rPr>
-      </w:pPr>
-      <w:r>
-        <w:rPr>
-          <w:rFonts w:eastAsia="Times New Roman" w:cs="Courier New" w:ascii="Courier New" w:hAnsi="Courier New"/>
-          <w:color w:val="00000A"/>
-          <w:sz w:val="20"/>
-          <w:szCs w:val="20"/>
-          <w:lang w:bidi="ar-SA"/>
-        </w:rPr>
-        <w:t>flex-end</w:t>
-      </w:r>
-      <w:r>
-        <w:rPr>
-          <w:rFonts w:eastAsia="Times New Roman" w:cs="Times New Roman" w:ascii="Times New Roman" w:hAnsi="Times New Roman"/>
-          <w:color w:val="00000A"/>
-          <w:lang w:bidi="ar-SA"/>
-        </w:rPr>
-        <w:t>: aligns items to the end of the flex container. For a row, this pushes the items to the right of the container. For a column, this pushes the items to the bottom of the container.</w:t>
-      </w:r>
-    </w:p>
-    <w:p>
-      <w:pPr>
-        <w:pStyle w:val="Normal"/>
-        <w:numPr>
-          <w:ilvl w:val="0"/>
-          <w:numId w:val="3"/>
-        </w:numPr>
-        <w:spacing w:before="0" w:after="0"/>
-        <w:rPr>
-          <w:rFonts w:ascii="Times New Roman" w:hAnsi="Times New Roman" w:eastAsia="Times New Roman" w:cs="Times New Roman"/>
-          <w:color w:val="00000A"/>
-          <w:lang w:bidi="ar-SA"/>
-        </w:rPr>
-      </w:pPr>
-      <w:r>
-        <w:rPr>
-          <w:rFonts w:eastAsia="Times New Roman" w:cs="Courier New" w:ascii="Courier New" w:hAnsi="Courier New"/>
-          <w:color w:val="00000A"/>
-          <w:sz w:val="20"/>
-          <w:szCs w:val="20"/>
-          <w:lang w:bidi="ar-SA"/>
-        </w:rPr>
-        <w:t>space-between</w:t>
-      </w:r>
-      <w:r>
-        <w:rPr>
-          <w:rFonts w:eastAsia="Times New Roman" w:cs="Times New Roman" w:ascii="Times New Roman" w:hAnsi="Times New Roman"/>
-          <w:color w:val="00000A"/>
-          <w:lang w:bidi="ar-SA"/>
-        </w:rPr>
-        <w:t>: aligns items to the center of the main axis, with extra space placed between the items. The first and last items are pushed to the very edge of the flex container. For example, in a row the first item is against the left side of the container, the last item is against the right side of the container, then the other items between them are spaced evenly.</w:t>
-      </w:r>
-    </w:p>
-    <w:p>
-      <w:pPr>
-        <w:pStyle w:val="Normal"/>
-        <w:numPr>
-          <w:ilvl w:val="0"/>
-          <w:numId w:val="3"/>
-        </w:numPr>
-        <w:spacing w:before="0" w:afterAutospacing="1"/>
-        <w:rPr>
-          <w:rFonts w:ascii="Times New Roman" w:hAnsi="Times New Roman" w:eastAsia="Times New Roman" w:cs="Times New Roman"/>
-          <w:color w:val="00000A"/>
-          <w:lang w:bidi="ar-SA"/>
-        </w:rPr>
-      </w:pPr>
-      <w:r>
-        <w:rPr>
-          <w:rFonts w:eastAsia="Times New Roman" w:cs="Courier New" w:ascii="Courier New" w:hAnsi="Courier New"/>
-          <w:color w:val="00000A"/>
-          <w:sz w:val="20"/>
-          <w:szCs w:val="20"/>
-          <w:lang w:bidi="ar-SA"/>
-        </w:rPr>
-        <w:t>space-around</w:t>
-      </w:r>
-      <w:r>
-        <w:rPr>
-          <w:rFonts w:eastAsia="Times New Roman" w:cs="Times New Roman" w:ascii="Times New Roman" w:hAnsi="Times New Roman"/>
-          <w:color w:val="00000A"/>
-          <w:lang w:bidi="ar-SA"/>
-        </w:rPr>
-        <w:t xml:space="preserve">: similar to </w:t>
-      </w:r>
-      <w:r>
-        <w:rPr>
-          <w:rFonts w:eastAsia="Times New Roman" w:cs="Courier New" w:ascii="Courier New" w:hAnsi="Courier New"/>
-          <w:color w:val="00000A"/>
-          <w:sz w:val="20"/>
-          <w:szCs w:val="20"/>
-          <w:lang w:bidi="ar-SA"/>
-        </w:rPr>
-        <w:t>space-between</w:t>
-      </w:r>
-      <w:r>
-        <w:rPr>
-          <w:rFonts w:eastAsia="Times New Roman" w:cs="Times New Roman" w:ascii="Times New Roman" w:hAnsi="Times New Roman"/>
-          <w:color w:val="00000A"/>
-          <w:lang w:bidi="ar-SA"/>
-        </w:rPr>
-        <w:t xml:space="preserve"> but the first and last items are not locked to the edges of the container, the space is distributed around all the items</w:t>
-      </w:r>
-    </w:p>
-    <w:p>
-      <w:pPr>
-        <w:pStyle w:val="Normal"/>
-        <w:spacing w:beforeAutospacing="1" w:afterAutospacing="1"/>
-        <w:rPr>
-          <w:rFonts w:ascii="Times New Roman" w:hAnsi="Times New Roman" w:eastAsia="Times New Roman" w:cs="Times New Roman"/>
-          <w:b/>
-          <w:b/>
-          <w:color w:val="00000A"/>
-          <w:lang w:bidi="ar-SA"/>
-        </w:rPr>
-      </w:pPr>
-      <w:r>
-        <w:rPr>
-          <w:rFonts w:eastAsia="Times New Roman" w:cs="Times New Roman" w:ascii="Times New Roman" w:hAnsi="Times New Roman"/>
-          <w:b/>
-          <w:color w:val="00000A"/>
-          <w:lang w:bidi="ar-SA"/>
-        </w:rPr>
-        <w:t>Align-items</w:t>
-        <w:br/>
-      </w:r>
-      <w:r>
-        <w:rPr>
-          <w:rFonts w:eastAsia="Times New Roman" w:cs="Times New Roman" w:ascii="Times New Roman" w:hAnsi="Times New Roman"/>
-          <w:color w:val="00000A"/>
-          <w:lang w:bidi="ar-SA"/>
-        </w:rPr>
-        <w:t xml:space="preserve">The </w:t>
-      </w:r>
-      <w:r>
-        <w:rPr>
-          <w:rFonts w:eastAsia="Times New Roman" w:cs="Courier New" w:ascii="Courier New" w:hAnsi="Courier New"/>
-          <w:color w:val="00000A"/>
-          <w:sz w:val="20"/>
-          <w:szCs w:val="20"/>
-          <w:lang w:bidi="ar-SA"/>
-        </w:rPr>
-        <w:t>align-items</w:t>
-      </w:r>
-      <w:r>
-        <w:rPr>
-          <w:rFonts w:eastAsia="Times New Roman" w:cs="Times New Roman" w:ascii="Times New Roman" w:hAnsi="Times New Roman"/>
-          <w:color w:val="00000A"/>
-          <w:lang w:bidi="ar-SA"/>
-        </w:rPr>
-        <w:t xml:space="preserve"> property is similar to </w:t>
-      </w:r>
-      <w:r>
-        <w:rPr>
-          <w:rFonts w:eastAsia="Times New Roman" w:cs="Courier New" w:ascii="Courier New" w:hAnsi="Courier New"/>
-          <w:color w:val="00000A"/>
-          <w:sz w:val="20"/>
-          <w:szCs w:val="20"/>
-          <w:lang w:bidi="ar-SA"/>
-        </w:rPr>
-        <w:t>justify-content</w:t>
-      </w:r>
-      <w:r>
-        <w:rPr>
-          <w:rFonts w:eastAsia="Times New Roman" w:cs="Times New Roman" w:ascii="Times New Roman" w:hAnsi="Times New Roman"/>
-          <w:color w:val="00000A"/>
-          <w:lang w:bidi="ar-SA"/>
-        </w:rPr>
-        <w:t xml:space="preserve">. Recall that the </w:t>
-      </w:r>
-      <w:r>
-        <w:rPr>
-          <w:rFonts w:eastAsia="Times New Roman" w:cs="Courier New" w:ascii="Courier New" w:hAnsi="Courier New"/>
-          <w:color w:val="00000A"/>
-          <w:sz w:val="20"/>
-          <w:szCs w:val="20"/>
-          <w:lang w:bidi="ar-SA"/>
-        </w:rPr>
-        <w:t>justify-content</w:t>
-      </w:r>
-      <w:r>
-        <w:rPr>
-          <w:rFonts w:eastAsia="Times New Roman" w:cs="Times New Roman" w:ascii="Times New Roman" w:hAnsi="Times New Roman"/>
-          <w:color w:val="00000A"/>
-          <w:lang w:bidi="ar-SA"/>
-        </w:rPr>
-        <w:t xml:space="preserve"> property aligned flex items along the main axis. For rows, the main axis is a horizontal line and for columns it is a vertical line.</w:t>
-      </w:r>
-    </w:p>
-    <w:p>
-      <w:pPr>
-        <w:pStyle w:val="Normal"/>
-        <w:spacing w:beforeAutospacing="1" w:afterAutospacing="1"/>
-        <w:rPr>
-          <w:rFonts w:ascii="Times New Roman" w:hAnsi="Times New Roman" w:eastAsia="Times New Roman" w:cs="Times New Roman"/>
-          <w:color w:val="00000A"/>
-          <w:lang w:bidi="ar-SA"/>
-        </w:rPr>
-      </w:pPr>
-      <w:r>
-        <w:rPr>
-          <w:rFonts w:eastAsia="Times New Roman" w:cs="Times New Roman" w:ascii="Times New Roman" w:hAnsi="Times New Roman"/>
-          <w:color w:val="00000A"/>
-          <w:lang w:bidi="ar-SA"/>
-        </w:rPr>
-        <w:t xml:space="preserve">Flex containers also have a </w:t>
-      </w:r>
-      <w:r>
-        <w:rPr>
-          <w:rFonts w:eastAsia="Times New Roman" w:cs="Times New Roman" w:ascii="Times New Roman" w:hAnsi="Times New Roman"/>
-          <w:b/>
-          <w:bCs/>
-          <w:color w:val="00000A"/>
-          <w:lang w:bidi="ar-SA"/>
-        </w:rPr>
-        <w:t>cross axis</w:t>
-      </w:r>
-      <w:r>
-        <w:rPr>
-          <w:rFonts w:eastAsia="Times New Roman" w:cs="Times New Roman" w:ascii="Times New Roman" w:hAnsi="Times New Roman"/>
-          <w:color w:val="00000A"/>
-          <w:lang w:bidi="ar-SA"/>
-        </w:rPr>
-        <w:t xml:space="preserve"> which is the opposite of the main axis. For rows, the cross axis is vertical and for columns, the cross axis is horizontal.</w:t>
-      </w:r>
-    </w:p>
-    <w:p>
-      <w:pPr>
-        <w:pStyle w:val="Normal"/>
-        <w:spacing w:beforeAutospacing="1" w:afterAutospacing="1"/>
-        <w:rPr>
-          <w:rFonts w:ascii="Times New Roman" w:hAnsi="Times New Roman" w:eastAsia="Times New Roman" w:cs="Times New Roman"/>
-          <w:color w:val="00000A"/>
-          <w:lang w:bidi="ar-SA"/>
-        </w:rPr>
-      </w:pPr>
-      <w:r>
-        <w:rPr>
-          <w:rFonts w:eastAsia="Times New Roman" w:cs="Times New Roman" w:ascii="Times New Roman" w:hAnsi="Times New Roman"/>
-          <w:color w:val="00000A"/>
-          <w:lang w:bidi="ar-SA"/>
-        </w:rPr>
-        <w:t xml:space="preserve">CSS offers the </w:t>
-      </w:r>
-      <w:r>
-        <w:rPr>
-          <w:rFonts w:eastAsia="Times New Roman" w:cs="Courier New" w:ascii="Courier New" w:hAnsi="Courier New"/>
-          <w:color w:val="00000A"/>
-          <w:sz w:val="20"/>
-          <w:szCs w:val="20"/>
-          <w:lang w:bidi="ar-SA"/>
-        </w:rPr>
-        <w:t>align-items</w:t>
-      </w:r>
-      <w:r>
-        <w:rPr>
-          <w:rFonts w:eastAsia="Times New Roman" w:cs="Times New Roman" w:ascii="Times New Roman" w:hAnsi="Times New Roman"/>
-          <w:color w:val="00000A"/>
-          <w:lang w:bidi="ar-SA"/>
-        </w:rPr>
-        <w:t xml:space="preserve"> property to align flex items along the cross axis. For a row, it tells CSS how to push the items in the entire row up or down within the container. And for a column, how to push all the items left or right within the container.</w:t>
-      </w:r>
-    </w:p>
-    <w:p>
-      <w:pPr>
-        <w:pStyle w:val="Normal"/>
-        <w:spacing w:beforeAutospacing="1" w:afterAutospacing="1"/>
-        <w:rPr>
-          <w:rFonts w:ascii="Times New Roman" w:hAnsi="Times New Roman" w:eastAsia="Times New Roman" w:cs="Times New Roman"/>
-          <w:color w:val="00000A"/>
-          <w:lang w:bidi="ar-SA"/>
-        </w:rPr>
-      </w:pPr>
-      <w:r>
-        <w:rPr>
-          <w:rFonts w:eastAsia="Times New Roman" w:cs="Times New Roman" w:ascii="Times New Roman" w:hAnsi="Times New Roman"/>
-          <w:color w:val="00000A"/>
-          <w:lang w:bidi="ar-SA"/>
-        </w:rPr>
-        <w:t xml:space="preserve">The different values available for </w:t>
-      </w:r>
-      <w:r>
-        <w:rPr>
-          <w:rFonts w:eastAsia="Times New Roman" w:cs="Courier New" w:ascii="Courier New" w:hAnsi="Courier New"/>
-          <w:color w:val="00000A"/>
-          <w:sz w:val="20"/>
-          <w:szCs w:val="20"/>
-          <w:lang w:bidi="ar-SA"/>
-        </w:rPr>
-        <w:t>align-items</w:t>
-      </w:r>
-      <w:r>
-        <w:rPr>
-          <w:rFonts w:eastAsia="Times New Roman" w:cs="Times New Roman" w:ascii="Times New Roman" w:hAnsi="Times New Roman"/>
-          <w:color w:val="00000A"/>
-          <w:lang w:bidi="ar-SA"/>
-        </w:rPr>
-        <w:t xml:space="preserve"> include:</w:t>
-      </w:r>
-    </w:p>
-    <w:p>
-      <w:pPr>
-        <w:pStyle w:val="Normal"/>
-        <w:numPr>
-          <w:ilvl w:val="0"/>
           <w:numId w:val="4"/>
         </w:numPr>
         <w:spacing w:beforeAutospacing="1" w:after="0"/>
@@ -10012,7 +9683,7 @@
           <w:color w:val="00000A"/>
           <w:lang w:bidi="ar-SA"/>
         </w:rPr>
-        <w:t>: aligns items to the start of the flex container. For rows, this aligns items to the top of the container. For columns, this aligns items to the left of the container.</w:t>
+        <w:t>: aligns items to the start of the flex container. For a row, this pushes the items to the left of the container. For a column, this pushes the items to the top of the container.</w:t>
       </w:r>
     </w:p>
     <w:p>
@@ -10045,7 +9716,7 @@
           <w:color w:val="00000A"/>
           <w:lang w:bidi="ar-SA"/>
         </w:rPr>
-        <w:t>: aligns items to the end of the flex container. For rows, this aligns items to the bottom of the container. For columns, this aligns items to the right of the container.</w:t>
+        <w:t>: aligns items to the end of the flex container. For a row, this pushes the items to the right of the container. For a column, this pushes the items to the bottom of the container.</w:t>
       </w:r>
     </w:p>
     <w:p>
@@ -10070,48 +9741,15 @@
           <w:szCs w:val="20"/>
           <w:lang w:bidi="ar-SA"/>
         </w:rPr>
-        <w:t>center</w:t>
-      </w:r>
-      <w:r>
-        <w:rPr>
-          <w:rFonts w:eastAsia="Times New Roman" w:cs="Times New Roman" w:ascii="Times New Roman" w:hAnsi="Times New Roman"/>
-          <w:color w:val="00000A"/>
-          <w:lang w:bidi="ar-SA"/>
-        </w:rPr>
-        <w:t>: align items to the center. For rows, this vertically aligns items (equal space above and below the items). For columns, this horizontally aligns them (equal space to the left and right of the items).</w:t>
-      </w:r>
-    </w:p>
-    <w:p>
-      <w:pPr>
-        <w:pStyle w:val="Normal"/>
-        <w:numPr>
-          <w:ilvl w:val="0"/>
-          <w:numId w:val="4"/>
-        </w:numPr>
-        <w:spacing w:before="0" w:after="0"/>
-        <w:rPr>
-          <w:rFonts w:ascii="Times New Roman" w:hAnsi="Times New Roman" w:eastAsia="Times New Roman" w:cs="Times New Roman"/>
-          <w:color w:val="00000A"/>
-          <w:lang w:bidi="ar-SA"/>
-        </w:rPr>
-      </w:pPr>
-      <w:r>
-        <w:rPr>
-          <w:rFonts w:eastAsia="Times New Roman" w:cs="Courier New" w:ascii="Courier New" w:hAnsi="Courier New"/>
-          <w:color w:val="00000A"/>
-          <w:sz w:val="20"/>
-          <w:szCs w:val="20"/>
-          <w:lang w:bidi="ar-SA"/>
-        </w:rPr>
-        <w:t>stretch</w:t>
-      </w:r>
-      <w:r>
-        <w:rPr>
-          <w:rFonts w:eastAsia="Times New Roman" w:cs="Times New Roman" w:ascii="Times New Roman" w:hAnsi="Times New Roman"/>
-          <w:color w:val="00000A"/>
-          <w:lang w:bidi="ar-SA"/>
-        </w:rPr>
-        <w:t>: stretch the items to fill the flex container. For example, rows items are stretched to fill the flex container top-to-bottom.</w:t>
+        <w:t>space-between</w:t>
+      </w:r>
+      <w:r>
+        <w:rPr>
+          <w:rFonts w:eastAsia="Times New Roman" w:cs="Times New Roman" w:ascii="Times New Roman" w:hAnsi="Times New Roman"/>
+          <w:color w:val="00000A"/>
+          <w:lang w:bidi="ar-SA"/>
+        </w:rPr>
+        <w:t>: aligns items to the center of the main axis, with extra space placed between the items. The first and last items are pushed to the very edge of the flex container. For example, in a row the first item is against the left side of the container, the last item is against the right side of the container, then the other items between them are spaced evenly.</w:t>
       </w:r>
     </w:p>
     <w:p>
@@ -10136,32 +9774,118 @@
           <w:szCs w:val="20"/>
           <w:lang w:bidi="ar-SA"/>
         </w:rPr>
-        <w:t>baseline</w:t>
-      </w:r>
-      <w:r>
-        <w:rPr>
-          <w:rFonts w:eastAsia="Times New Roman" w:cs="Times New Roman" w:ascii="Times New Roman" w:hAnsi="Times New Roman"/>
-          <w:color w:val="00000A"/>
-          <w:lang w:bidi="ar-SA"/>
-        </w:rPr>
-        <w:t>: align items to their baselines. Baseline is a text concept, think of it as the line that the letters sit on.</w:t>
-      </w:r>
-    </w:p>
-    <w:p>
-      <w:pPr>
-        <w:pStyle w:val="Wrappable"/>
-        <w:rPr/>
-      </w:pPr>
-      <w:r>
-        <w:rPr>
-          <w:b/>
-        </w:rPr>
-        <w:t>Flex-wrap</w:t>
+        <w:t>space-around</w:t>
+      </w:r>
+      <w:r>
+        <w:rPr>
+          <w:rFonts w:eastAsia="Times New Roman" w:cs="Times New Roman" w:ascii="Times New Roman" w:hAnsi="Times New Roman"/>
+          <w:color w:val="00000A"/>
+          <w:lang w:bidi="ar-SA"/>
+        </w:rPr>
+        <w:t xml:space="preserve">: similar to </w:t>
+      </w:r>
+      <w:r>
+        <w:rPr>
+          <w:rFonts w:eastAsia="Times New Roman" w:cs="Courier New" w:ascii="Courier New" w:hAnsi="Courier New"/>
+          <w:color w:val="00000A"/>
+          <w:sz w:val="20"/>
+          <w:szCs w:val="20"/>
+          <w:lang w:bidi="ar-SA"/>
+        </w:rPr>
+        <w:t>space-between</w:t>
+      </w:r>
+      <w:r>
+        <w:rPr>
+          <w:rFonts w:eastAsia="Times New Roman" w:cs="Times New Roman" w:ascii="Times New Roman" w:hAnsi="Times New Roman"/>
+          <w:color w:val="00000A"/>
+          <w:lang w:bidi="ar-SA"/>
+        </w:rPr>
+        <w:t xml:space="preserve"> but the first and last items are not locked to the edges of the container, the space is distributed around all the items</w:t>
+      </w:r>
+    </w:p>
+    <w:p>
+      <w:pPr>
+        <w:pStyle w:val="Normal"/>
+        <w:spacing w:beforeAutospacing="1" w:afterAutospacing="1"/>
+        <w:rPr>
+          <w:rFonts w:ascii="Times New Roman" w:hAnsi="Times New Roman" w:eastAsia="Times New Roman" w:cs="Times New Roman"/>
+          <w:b/>
+          <w:b/>
+          <w:color w:val="00000A"/>
+          <w:lang w:bidi="ar-SA"/>
+        </w:rPr>
+      </w:pPr>
+      <w:r>
+        <w:rPr>
+          <w:rFonts w:eastAsia="Times New Roman" w:cs="Times New Roman" w:ascii="Times New Roman" w:hAnsi="Times New Roman"/>
+          <w:b/>
+          <w:color w:val="00000A"/>
+          <w:lang w:bidi="ar-SA"/>
+        </w:rPr>
+        <w:t>Align-items</w:t>
         <w:br/>
       </w:r>
       <w:r>
-        <w:rPr/>
-        <w:t>CSS flexbox has a feature to split a flex item into multiple rows (or columns). By default, a flex container will fit all flex items together. For example, a row will all be on one line.</w:t>
+        <w:rPr>
+          <w:rFonts w:eastAsia="Times New Roman" w:cs="Times New Roman" w:ascii="Times New Roman" w:hAnsi="Times New Roman"/>
+          <w:color w:val="00000A"/>
+          <w:lang w:bidi="ar-SA"/>
+        </w:rPr>
+        <w:t xml:space="preserve">The </w:t>
+      </w:r>
+      <w:r>
+        <w:rPr>
+          <w:rFonts w:eastAsia="Times New Roman" w:cs="Courier New" w:ascii="Courier New" w:hAnsi="Courier New"/>
+          <w:color w:val="00000A"/>
+          <w:sz w:val="20"/>
+          <w:szCs w:val="20"/>
+          <w:lang w:bidi="ar-SA"/>
+        </w:rPr>
+        <w:t>align-items</w:t>
+      </w:r>
+      <w:r>
+        <w:rPr>
+          <w:rFonts w:eastAsia="Times New Roman" w:cs="Times New Roman" w:ascii="Times New Roman" w:hAnsi="Times New Roman"/>
+          <w:color w:val="00000A"/>
+          <w:lang w:bidi="ar-SA"/>
+        </w:rPr>
+        <w:t xml:space="preserve"> property is similar to </w:t>
+      </w:r>
+      <w:r>
+        <w:rPr>
+          <w:rFonts w:eastAsia="Times New Roman" w:cs="Courier New" w:ascii="Courier New" w:hAnsi="Courier New"/>
+          <w:color w:val="00000A"/>
+          <w:sz w:val="20"/>
+          <w:szCs w:val="20"/>
+          <w:lang w:bidi="ar-SA"/>
+        </w:rPr>
+        <w:t>justify-content</w:t>
+      </w:r>
+      <w:r>
+        <w:rPr>
+          <w:rFonts w:eastAsia="Times New Roman" w:cs="Times New Roman" w:ascii="Times New Roman" w:hAnsi="Times New Roman"/>
+          <w:color w:val="00000A"/>
+          <w:lang w:bidi="ar-SA"/>
+        </w:rPr>
+        <w:t xml:space="preserve">. Recall that the </w:t>
+      </w:r>
+      <w:r>
+        <w:rPr>
+          <w:rFonts w:eastAsia="Times New Roman" w:cs="Courier New" w:ascii="Courier New" w:hAnsi="Courier New"/>
+          <w:color w:val="00000A"/>
+          <w:sz w:val="20"/>
+          <w:szCs w:val="20"/>
+          <w:lang w:bidi="ar-SA"/>
+        </w:rPr>
+        <w:t>justify-content</w:t>
+      </w:r>
+      <w:r>
+        <w:rPr>
+          <w:rFonts w:eastAsia="Times New Roman" w:cs="Times New Roman" w:ascii="Times New Roman" w:hAnsi="Times New Roman"/>
+          <w:color w:val="00000A"/>
+          <w:lang w:bidi="ar-SA"/>
+        </w:rPr>
+        <w:t xml:space="preserve"> property aligned flex items along the main axis. For rows, the main axis is a horizontal line and for columns it is a vertical line.</w:t>
       </w:r>
     </w:p>
     <w:p>
@@ -10180,25 +9904,25 @@
           <w:color w:val="00000A"/>
           <w:lang w:bidi="ar-SA"/>
         </w:rPr>
-        <w:t xml:space="preserve">However, using the </w:t>
-      </w:r>
-      <w:r>
-        <w:rPr>
-          <w:rFonts w:eastAsia="Times New Roman" w:cs="Courier New" w:ascii="Courier New" w:hAnsi="Courier New"/>
-          <w:color w:val="00000A"/>
-          <w:sz w:val="20"/>
-          <w:szCs w:val="20"/>
-          <w:lang w:bidi="ar-SA"/>
-        </w:rPr>
-        <w:t>flex-wrap</w:t>
-      </w:r>
-      <w:r>
-        <w:rPr>
-          <w:rFonts w:eastAsia="Times New Roman" w:cs="Times New Roman" w:ascii="Times New Roman" w:hAnsi="Times New Roman"/>
-          <w:color w:val="00000A"/>
-          <w:lang w:bidi="ar-SA"/>
-        </w:rPr>
-        <w:t xml:space="preserve"> property, it tells CSS to wrap items. This means extra items move into a new row or column. The break point of where the wrapping happens depends on the size of the items and the size of the container.</w:t>
+        <w:t xml:space="preserve">Flex containers also have a </w:t>
+      </w:r>
+      <w:r>
+        <w:rPr>
+          <w:rFonts w:eastAsia="Times New Roman" w:cs="Times New Roman" w:ascii="Times New Roman" w:hAnsi="Times New Roman"/>
+          <w:b/>
+          <w:bCs/>
+          <w:color w:val="00000A"/>
+          <w:lang w:bidi="ar-SA"/>
+        </w:rPr>
+        <w:t>cross axis</w:t>
+      </w:r>
+      <w:r>
+        <w:rPr>
+          <w:rFonts w:eastAsia="Times New Roman" w:cs="Times New Roman" w:ascii="Times New Roman" w:hAnsi="Times New Roman"/>
+          <w:color w:val="00000A"/>
+          <w:lang w:bidi="ar-SA"/>
+        </w:rPr>
+        <w:t xml:space="preserve"> which is the opposite of the main axis. For rows, the cross axis is vertical and for columns, the cross axis is horizontal.</w:t>
       </w:r>
     </w:p>
     <w:p>
@@ -10217,7 +9941,62 @@
           <w:color w:val="00000A"/>
           <w:lang w:bidi="ar-SA"/>
         </w:rPr>
-        <w:t>CSS also has options for the direction of the wrap:</w:t>
+        <w:t xml:space="preserve">CSS offers the </w:t>
+      </w:r>
+      <w:r>
+        <w:rPr>
+          <w:rFonts w:eastAsia="Times New Roman" w:cs="Courier New" w:ascii="Courier New" w:hAnsi="Courier New"/>
+          <w:color w:val="00000A"/>
+          <w:sz w:val="20"/>
+          <w:szCs w:val="20"/>
+          <w:lang w:bidi="ar-SA"/>
+        </w:rPr>
+        <w:t>align-items</w:t>
+      </w:r>
+      <w:r>
+        <w:rPr>
+          <w:rFonts w:eastAsia="Times New Roman" w:cs="Times New Roman" w:ascii="Times New Roman" w:hAnsi="Times New Roman"/>
+          <w:color w:val="00000A"/>
+          <w:lang w:bidi="ar-SA"/>
+        </w:rPr>
+        <w:t xml:space="preserve"> property to align flex items along the cross axis. For a row, it tells CSS how to push the items in the entire row up or down within the container. And for a column, how to push all the items left or right within the container.</w:t>
+      </w:r>
+    </w:p>
+    <w:p>
+      <w:pPr>
+        <w:pStyle w:val="Normal"/>
+        <w:spacing w:beforeAutospacing="1" w:afterAutospacing="1"/>
+        <w:rPr>
+          <w:rFonts w:ascii="Times New Roman" w:hAnsi="Times New Roman" w:eastAsia="Times New Roman" w:cs="Times New Roman"/>
+          <w:color w:val="00000A"/>
+          <w:lang w:bidi="ar-SA"/>
+        </w:rPr>
+      </w:pPr>
+      <w:r>
+        <w:rPr>
+          <w:rFonts w:eastAsia="Times New Roman" w:cs="Times New Roman" w:ascii="Times New Roman" w:hAnsi="Times New Roman"/>
+          <w:color w:val="00000A"/>
+          <w:lang w:bidi="ar-SA"/>
+        </w:rPr>
+        <w:t xml:space="preserve">The different values available for </w:t>
+      </w:r>
+      <w:r>
+        <w:rPr>
+          <w:rFonts w:eastAsia="Times New Roman" w:cs="Courier New" w:ascii="Courier New" w:hAnsi="Courier New"/>
+          <w:color w:val="00000A"/>
+          <w:sz w:val="20"/>
+          <w:szCs w:val="20"/>
+          <w:lang w:bidi="ar-SA"/>
+        </w:rPr>
+        <w:t>align-items</w:t>
+      </w:r>
+      <w:r>
+        <w:rPr>
+          <w:rFonts w:eastAsia="Times New Roman" w:cs="Times New Roman" w:ascii="Times New Roman" w:hAnsi="Times New Roman"/>
+          <w:color w:val="00000A"/>
+          <w:lang w:bidi="ar-SA"/>
+        </w:rPr>
+        <w:t xml:space="preserve"> include:</w:t>
       </w:r>
     </w:p>
     <w:p>
@@ -10242,15 +10021,15 @@
           <w:szCs w:val="20"/>
           <w:lang w:bidi="ar-SA"/>
         </w:rPr>
-        <w:t>nowrap</w:t>
-      </w:r>
-      <w:r>
-        <w:rPr>
-          <w:rFonts w:eastAsia="Times New Roman" w:cs="Times New Roman" w:ascii="Times New Roman" w:hAnsi="Times New Roman"/>
-          <w:color w:val="00000A"/>
-          <w:lang w:bidi="ar-SA"/>
-        </w:rPr>
-        <w:t>: this is the default setting, and does not wrap items.</w:t>
+        <w:t>flex-start</w:t>
+      </w:r>
+      <w:r>
+        <w:rPr>
+          <w:rFonts w:eastAsia="Times New Roman" w:cs="Times New Roman" w:ascii="Times New Roman" w:hAnsi="Times New Roman"/>
+          <w:color w:val="00000A"/>
+          <w:lang w:bidi="ar-SA"/>
+        </w:rPr>
+        <w:t>: aligns items to the start of the flex container. For rows, this aligns items to the top of the container. For columns, this aligns items to the left of the container.</w:t>
       </w:r>
     </w:p>
     <w:p>
@@ -10275,15 +10054,15 @@
           <w:szCs w:val="20"/>
           <w:lang w:bidi="ar-SA"/>
         </w:rPr>
-        <w:t>wrap</w:t>
-      </w:r>
-      <w:r>
-        <w:rPr>
-          <w:rFonts w:eastAsia="Times New Roman" w:cs="Times New Roman" w:ascii="Times New Roman" w:hAnsi="Times New Roman"/>
-          <w:color w:val="00000A"/>
-          <w:lang w:bidi="ar-SA"/>
-        </w:rPr>
-        <w:t>: wraps items from left-to-right if they are in a row, or top-to-bottom if they are in a column.</w:t>
+        <w:t>flex-end</w:t>
+      </w:r>
+      <w:r>
+        <w:rPr>
+          <w:rFonts w:eastAsia="Times New Roman" w:cs="Times New Roman" w:ascii="Times New Roman" w:hAnsi="Times New Roman"/>
+          <w:color w:val="00000A"/>
+          <w:lang w:bidi="ar-SA"/>
+        </w:rPr>
+        <w:t>: aligns items to the end of the flex container. For rows, this aligns items to the bottom of the container. For columns, this aligns items to the right of the container.</w:t>
       </w:r>
     </w:p>
     <w:p>
@@ -10292,6 +10071,244 @@
         <w:numPr>
           <w:ilvl w:val="0"/>
           <w:numId w:val="5"/>
+        </w:numPr>
+        <w:spacing w:before="0" w:after="0"/>
+        <w:rPr>
+          <w:rFonts w:ascii="Times New Roman" w:hAnsi="Times New Roman" w:eastAsia="Times New Roman" w:cs="Times New Roman"/>
+          <w:color w:val="00000A"/>
+          <w:lang w:bidi="ar-SA"/>
+        </w:rPr>
+      </w:pPr>
+      <w:r>
+        <w:rPr>
+          <w:rFonts w:eastAsia="Times New Roman" w:cs="Courier New" w:ascii="Courier New" w:hAnsi="Courier New"/>
+          <w:color w:val="00000A"/>
+          <w:sz w:val="20"/>
+          <w:szCs w:val="20"/>
+          <w:lang w:bidi="ar-SA"/>
+        </w:rPr>
+        <w:t>center</w:t>
+      </w:r>
+      <w:r>
+        <w:rPr>
+          <w:rFonts w:eastAsia="Times New Roman" w:cs="Times New Roman" w:ascii="Times New Roman" w:hAnsi="Times New Roman"/>
+          <w:color w:val="00000A"/>
+          <w:lang w:bidi="ar-SA"/>
+        </w:rPr>
+        <w:t>: align items to the center. For rows, this vertically aligns items (equal space above and below the items). For columns, this horizontally aligns them (equal space to the left and right of the items).</w:t>
+      </w:r>
+    </w:p>
+    <w:p>
+      <w:pPr>
+        <w:pStyle w:val="Normal"/>
+        <w:numPr>
+          <w:ilvl w:val="0"/>
+          <w:numId w:val="5"/>
+        </w:numPr>
+        <w:spacing w:before="0" w:after="0"/>
+        <w:rPr>
+          <w:rFonts w:ascii="Times New Roman" w:hAnsi="Times New Roman" w:eastAsia="Times New Roman" w:cs="Times New Roman"/>
+          <w:color w:val="00000A"/>
+          <w:lang w:bidi="ar-SA"/>
+        </w:rPr>
+      </w:pPr>
+      <w:r>
+        <w:rPr>
+          <w:rFonts w:eastAsia="Times New Roman" w:cs="Courier New" w:ascii="Courier New" w:hAnsi="Courier New"/>
+          <w:color w:val="00000A"/>
+          <w:sz w:val="20"/>
+          <w:szCs w:val="20"/>
+          <w:lang w:bidi="ar-SA"/>
+        </w:rPr>
+        <w:t>stretch</w:t>
+      </w:r>
+      <w:r>
+        <w:rPr>
+          <w:rFonts w:eastAsia="Times New Roman" w:cs="Times New Roman" w:ascii="Times New Roman" w:hAnsi="Times New Roman"/>
+          <w:color w:val="00000A"/>
+          <w:lang w:bidi="ar-SA"/>
+        </w:rPr>
+        <w:t>: stretch the items to fill the flex container. For example, rows items are stretched to fill the flex container top-to-bottom.</w:t>
+      </w:r>
+    </w:p>
+    <w:p>
+      <w:pPr>
+        <w:pStyle w:val="Normal"/>
+        <w:numPr>
+          <w:ilvl w:val="0"/>
+          <w:numId w:val="5"/>
+        </w:numPr>
+        <w:spacing w:before="0" w:afterAutospacing="1"/>
+        <w:rPr>
+          <w:rFonts w:ascii="Times New Roman" w:hAnsi="Times New Roman" w:eastAsia="Times New Roman" w:cs="Times New Roman"/>
+          <w:color w:val="00000A"/>
+          <w:lang w:bidi="ar-SA"/>
+        </w:rPr>
+      </w:pPr>
+      <w:r>
+        <w:rPr>
+          <w:rFonts w:eastAsia="Times New Roman" w:cs="Courier New" w:ascii="Courier New" w:hAnsi="Courier New"/>
+          <w:color w:val="00000A"/>
+          <w:sz w:val="20"/>
+          <w:szCs w:val="20"/>
+          <w:lang w:bidi="ar-SA"/>
+        </w:rPr>
+        <w:t>baseline</w:t>
+      </w:r>
+      <w:r>
+        <w:rPr>
+          <w:rFonts w:eastAsia="Times New Roman" w:cs="Times New Roman" w:ascii="Times New Roman" w:hAnsi="Times New Roman"/>
+          <w:color w:val="00000A"/>
+          <w:lang w:bidi="ar-SA"/>
+        </w:rPr>
+        <w:t>: align items to their baselines. Baseline is a text concept, think of it as the line that the letters sit on.</w:t>
+      </w:r>
+    </w:p>
+    <w:p>
+      <w:pPr>
+        <w:pStyle w:val="Wrappable"/>
+        <w:rPr/>
+      </w:pPr>
+      <w:r>
+        <w:rPr>
+          <w:b/>
+        </w:rPr>
+        <w:t>Flex-wrap</w:t>
+        <w:br/>
+      </w:r>
+      <w:r>
+        <w:rPr/>
+        <w:t>CSS flexbox has a feature to split a flex item into multiple rows (or columns). By default, a flex container will fit all flex items together. For example, a row will all be on one line.</w:t>
+      </w:r>
+    </w:p>
+    <w:p>
+      <w:pPr>
+        <w:pStyle w:val="Normal"/>
+        <w:spacing w:beforeAutospacing="1" w:afterAutospacing="1"/>
+        <w:rPr>
+          <w:rFonts w:ascii="Times New Roman" w:hAnsi="Times New Roman" w:eastAsia="Times New Roman" w:cs="Times New Roman"/>
+          <w:color w:val="00000A"/>
+          <w:lang w:bidi="ar-SA"/>
+        </w:rPr>
+      </w:pPr>
+      <w:r>
+        <w:rPr>
+          <w:rFonts w:eastAsia="Times New Roman" w:cs="Times New Roman" w:ascii="Times New Roman" w:hAnsi="Times New Roman"/>
+          <w:color w:val="00000A"/>
+          <w:lang w:bidi="ar-SA"/>
+        </w:rPr>
+        <w:t xml:space="preserve">However, using the </w:t>
+      </w:r>
+      <w:r>
+        <w:rPr>
+          <w:rFonts w:eastAsia="Times New Roman" w:cs="Courier New" w:ascii="Courier New" w:hAnsi="Courier New"/>
+          <w:color w:val="00000A"/>
+          <w:sz w:val="20"/>
+          <w:szCs w:val="20"/>
+          <w:lang w:bidi="ar-SA"/>
+        </w:rPr>
+        <w:t>flex-wrap</w:t>
+      </w:r>
+      <w:r>
+        <w:rPr>
+          <w:rFonts w:eastAsia="Times New Roman" w:cs="Times New Roman" w:ascii="Times New Roman" w:hAnsi="Times New Roman"/>
+          <w:color w:val="00000A"/>
+          <w:lang w:bidi="ar-SA"/>
+        </w:rPr>
+        <w:t xml:space="preserve"> property, it tells CSS to wrap items. This means extra items move into a new row or column. The break point of where the wrapping happens depends on the size of the items and the size of the container.</w:t>
+      </w:r>
+    </w:p>
+    <w:p>
+      <w:pPr>
+        <w:pStyle w:val="Normal"/>
+        <w:spacing w:beforeAutospacing="1" w:afterAutospacing="1"/>
+        <w:rPr>
+          <w:rFonts w:ascii="Times New Roman" w:hAnsi="Times New Roman" w:eastAsia="Times New Roman" w:cs="Times New Roman"/>
+          <w:color w:val="00000A"/>
+          <w:lang w:bidi="ar-SA"/>
+        </w:rPr>
+      </w:pPr>
+      <w:r>
+        <w:rPr>
+          <w:rFonts w:eastAsia="Times New Roman" w:cs="Times New Roman" w:ascii="Times New Roman" w:hAnsi="Times New Roman"/>
+          <w:color w:val="00000A"/>
+          <w:lang w:bidi="ar-SA"/>
+        </w:rPr>
+        <w:t>CSS also has options for the direction of the wrap:</w:t>
+      </w:r>
+    </w:p>
+    <w:p>
+      <w:pPr>
+        <w:pStyle w:val="Normal"/>
+        <w:numPr>
+          <w:ilvl w:val="0"/>
+          <w:numId w:val="6"/>
+        </w:numPr>
+        <w:spacing w:beforeAutospacing="1" w:after="0"/>
+        <w:rPr>
+          <w:rFonts w:ascii="Times New Roman" w:hAnsi="Times New Roman" w:eastAsia="Times New Roman" w:cs="Times New Roman"/>
+          <w:color w:val="00000A"/>
+          <w:lang w:bidi="ar-SA"/>
+        </w:rPr>
+      </w:pPr>
+      <w:r>
+        <w:rPr>
+          <w:rFonts w:eastAsia="Times New Roman" w:cs="Courier New" w:ascii="Courier New" w:hAnsi="Courier New"/>
+          <w:color w:val="00000A"/>
+          <w:sz w:val="20"/>
+          <w:szCs w:val="20"/>
+          <w:lang w:bidi="ar-SA"/>
+        </w:rPr>
+        <w:t>nowrap</w:t>
+      </w:r>
+      <w:r>
+        <w:rPr>
+          <w:rFonts w:eastAsia="Times New Roman" w:cs="Times New Roman" w:ascii="Times New Roman" w:hAnsi="Times New Roman"/>
+          <w:color w:val="00000A"/>
+          <w:lang w:bidi="ar-SA"/>
+        </w:rPr>
+        <w:t>: this is the default setting, and does not wrap items.</w:t>
+      </w:r>
+    </w:p>
+    <w:p>
+      <w:pPr>
+        <w:pStyle w:val="Normal"/>
+        <w:numPr>
+          <w:ilvl w:val="0"/>
+          <w:numId w:val="6"/>
+        </w:numPr>
+        <w:spacing w:before="0" w:after="0"/>
+        <w:rPr>
+          <w:rFonts w:ascii="Times New Roman" w:hAnsi="Times New Roman" w:eastAsia="Times New Roman" w:cs="Times New Roman"/>
+          <w:color w:val="00000A"/>
+          <w:lang w:bidi="ar-SA"/>
+        </w:rPr>
+      </w:pPr>
+      <w:r>
+        <w:rPr>
+          <w:rFonts w:eastAsia="Times New Roman" w:cs="Courier New" w:ascii="Courier New" w:hAnsi="Courier New"/>
+          <w:color w:val="00000A"/>
+          <w:sz w:val="20"/>
+          <w:szCs w:val="20"/>
+          <w:lang w:bidi="ar-SA"/>
+        </w:rPr>
+        <w:t>wrap</w:t>
+      </w:r>
+      <w:r>
+        <w:rPr>
+          <w:rFonts w:eastAsia="Times New Roman" w:cs="Times New Roman" w:ascii="Times New Roman" w:hAnsi="Times New Roman"/>
+          <w:color w:val="00000A"/>
+          <w:lang w:bidi="ar-SA"/>
+        </w:rPr>
+        <w:t>: wraps items from left-to-right if they are in a row, or top-to-bottom if they are in a column.</w:t>
+      </w:r>
+    </w:p>
+    <w:p>
+      <w:pPr>
+        <w:pStyle w:val="Normal"/>
+        <w:numPr>
+          <w:ilvl w:val="0"/>
+          <w:numId w:val="6"/>
         </w:numPr>
         <w:spacing w:before="0" w:afterAutospacing="1"/>
         <w:rPr>
@@ -13407,9 +13424,9 @@
           <w:lang w:bidi="ar-SA"/>
         </w:rPr>
       </w:r>
-      <w:bookmarkStart w:id="1" w:name="_GoBack"/>
       <w:bookmarkStart w:id="2" w:name="_GoBack"/>
-      <w:bookmarkEnd w:id="2"/>
+      <w:bookmarkStart w:id="3" w:name="_GoBack"/>
+      <w:bookmarkEnd w:id="3"/>
     </w:p>
     <w:p>
       <w:pPr>
@@ -13540,6 +13557,99 @@
   <w:abstractNum w:abstractNumId="1">
     <w:lvl w:ilvl="0">
       <w:start w:val="1"/>
+      <w:numFmt w:val="none"/>
+      <w:suff w:val="nothing"/>
+      <w:lvlText w:val=""/>
+      <w:lvlJc w:val="left"/>
+      <w:pPr>
+        <w:ind w:left="0" w:hanging="0"/>
+      </w:pPr>
+    </w:lvl>
+    <w:lvl w:ilvl="1">
+      <w:start w:val="1"/>
+      <w:numFmt w:val="none"/>
+      <w:suff w:val="nothing"/>
+      <w:lvlText w:val=""/>
+      <w:lvlJc w:val="left"/>
+      <w:pPr>
+        <w:ind w:left="0" w:hanging="0"/>
+      </w:pPr>
+    </w:lvl>
+    <w:lvl w:ilvl="2">
+      <w:start w:val="1"/>
+      <w:numFmt w:val="none"/>
+      <w:suff w:val="nothing"/>
+      <w:lvlText w:val=""/>
+      <w:lvlJc w:val="left"/>
+      <w:pPr>
+        <w:ind w:left="0" w:hanging="0"/>
+      </w:pPr>
+    </w:lvl>
+    <w:lvl w:ilvl="3">
+      <w:start w:val="1"/>
+      <w:pStyle w:val="Heading4"/>
+      <w:numFmt w:val="none"/>
+      <w:suff w:val="nothing"/>
+      <w:lvlText w:val=""/>
+      <w:lvlJc w:val="left"/>
+      <w:pPr>
+        <w:ind w:left="0" w:hanging="0"/>
+      </w:pPr>
+    </w:lvl>
+    <w:lvl w:ilvl="4">
+      <w:start w:val="1"/>
+      <w:numFmt w:val="none"/>
+      <w:suff w:val="nothing"/>
+      <w:lvlText w:val=""/>
+      <w:lvlJc w:val="left"/>
+      <w:pPr>
+        <w:ind w:left="0" w:hanging="0"/>
+      </w:pPr>
+    </w:lvl>
+    <w:lvl w:ilvl="5">
+      <w:start w:val="1"/>
+      <w:numFmt w:val="none"/>
+      <w:suff w:val="nothing"/>
+      <w:lvlText w:val=""/>
+      <w:lvlJc w:val="left"/>
+      <w:pPr>
+        <w:ind w:left="0" w:hanging="0"/>
+      </w:pPr>
+    </w:lvl>
+    <w:lvl w:ilvl="6">
+      <w:start w:val="1"/>
+      <w:numFmt w:val="none"/>
+      <w:suff w:val="nothing"/>
+      <w:lvlText w:val=""/>
+      <w:lvlJc w:val="left"/>
+      <w:pPr>
+        <w:ind w:left="0" w:hanging="0"/>
+      </w:pPr>
+    </w:lvl>
+    <w:lvl w:ilvl="7">
+      <w:start w:val="1"/>
+      <w:numFmt w:val="none"/>
+      <w:suff w:val="nothing"/>
+      <w:lvlText w:val=""/>
+      <w:lvlJc w:val="left"/>
+      <w:pPr>
+        <w:ind w:left="0" w:hanging="0"/>
+      </w:pPr>
+    </w:lvl>
+    <w:lvl w:ilvl="8">
+      <w:start w:val="1"/>
+      <w:numFmt w:val="none"/>
+      <w:suff w:val="nothing"/>
+      <w:lvlText w:val=""/>
+      <w:lvlJc w:val="left"/>
+      <w:pPr>
+        <w:ind w:left="0" w:hanging="0"/>
+      </w:pPr>
+    </w:lvl>
+  </w:abstractNum>
+  <w:abstractNum w:abstractNumId="2">
+    <w:lvl w:ilvl="0">
+      <w:start w:val="1"/>
       <w:numFmt w:val="decimal"/>
       <w:lvlText w:val="%1."/>
       <w:lvlJc w:val="left"/>
@@ -13645,161 +13755,6 @@
         </w:tabs>
         <w:ind w:left="6480" w:hanging="360"/>
       </w:pPr>
-    </w:lvl>
-  </w:abstractNum>
-  <w:abstractNum w:abstractNumId="2">
-    <w:lvl w:ilvl="0">
-      <w:start w:val="1"/>
-      <w:numFmt w:val="bullet"/>
-      <w:lvlText w:val=""/>
-      <w:lvlJc w:val="left"/>
-      <w:pPr>
-        <w:tabs>
-          <w:tab w:val="num" w:pos="720"/>
-        </w:tabs>
-        <w:ind w:left="720" w:hanging="360"/>
-      </w:pPr>
-      <w:rPr>
-        <w:rFonts w:ascii="Symbol" w:hAnsi="Symbol" w:cs="Symbol" w:hint="default"/>
-        <w:sz w:val="20"/>
-        <w:rFonts w:cs="Symbol"/>
-      </w:rPr>
-    </w:lvl>
-    <w:lvl w:ilvl="1">
-      <w:start w:val="1"/>
-      <w:numFmt w:val="bullet"/>
-      <w:lvlText w:val="o"/>
-      <w:lvlJc w:val="left"/>
-      <w:pPr>
-        <w:tabs>
-          <w:tab w:val="num" w:pos="1440"/>
-        </w:tabs>
-        <w:ind w:left="1440" w:hanging="360"/>
-      </w:pPr>
-      <w:rPr>
-        <w:rFonts w:ascii="Courier New" w:hAnsi="Courier New" w:cs="Courier New" w:hint="default"/>
-        <w:sz w:val="20"/>
-        <w:rFonts w:cs="Courier New"/>
-      </w:rPr>
-    </w:lvl>
-    <w:lvl w:ilvl="2">
-      <w:start w:val="1"/>
-      <w:numFmt w:val="bullet"/>
-      <w:lvlText w:val=""/>
-      <w:lvlJc w:val="left"/>
-      <w:pPr>
-        <w:tabs>
-          <w:tab w:val="num" w:pos="2160"/>
-        </w:tabs>
-        <w:ind w:left="2160" w:hanging="360"/>
-      </w:pPr>
-      <w:rPr>
-        <w:rFonts w:ascii="Wingdings" w:hAnsi="Wingdings" w:cs="Wingdings" w:hint="default"/>
-        <w:sz w:val="20"/>
-        <w:rFonts w:cs="Wingdings"/>
-      </w:rPr>
-    </w:lvl>
-    <w:lvl w:ilvl="3">
-      <w:start w:val="1"/>
-      <w:numFmt w:val="bullet"/>
-      <w:lvlText w:val=""/>
-      <w:lvlJc w:val="left"/>
-      <w:pPr>
-        <w:tabs>
-          <w:tab w:val="num" w:pos="2880"/>
-        </w:tabs>
-        <w:ind w:left="2880" w:hanging="360"/>
-      </w:pPr>
-      <w:rPr>
-        <w:rFonts w:ascii="Wingdings" w:hAnsi="Wingdings" w:cs="Wingdings" w:hint="default"/>
-        <w:sz w:val="20"/>
-        <w:rFonts w:cs="Wingdings"/>
-      </w:rPr>
-    </w:lvl>
-    <w:lvl w:ilvl="4">
-      <w:start w:val="1"/>
-      <w:numFmt w:val="bullet"/>
-      <w:lvlText w:val=""/>
-      <w:lvlJc w:val="left"/>
-      <w:pPr>
-        <w:tabs>
-          <w:tab w:val="num" w:pos="3600"/>
-        </w:tabs>
-        <w:ind w:left="3600" w:hanging="360"/>
-      </w:pPr>
-      <w:rPr>
-        <w:rFonts w:ascii="Wingdings" w:hAnsi="Wingdings" w:cs="Wingdings" w:hint="default"/>
-        <w:sz w:val="20"/>
-        <w:rFonts w:cs="Wingdings"/>
-      </w:rPr>
-    </w:lvl>
-    <w:lvl w:ilvl="5">
-      <w:start w:val="1"/>
-      <w:numFmt w:val="bullet"/>
-      <w:lvlText w:val=""/>
-      <w:lvlJc w:val="left"/>
-      <w:pPr>
-        <w:tabs>
-          <w:tab w:val="num" w:pos="4320"/>
-        </w:tabs>
-        <w:ind w:left="4320" w:hanging="360"/>
-      </w:pPr>
-      <w:rPr>
-        <w:rFonts w:ascii="Wingdings" w:hAnsi="Wingdings" w:cs="Wingdings" w:hint="default"/>
-        <w:sz w:val="20"/>
-        <w:rFonts w:cs="Wingdings"/>
-      </w:rPr>
-    </w:lvl>
-    <w:lvl w:ilvl="6">
-      <w:start w:val="1"/>
-      <w:numFmt w:val="bullet"/>
-      <w:lvlText w:val=""/>
-      <w:lvlJc w:val="left"/>
-      <w:pPr>
-        <w:tabs>
-          <w:tab w:val="num" w:pos="5040"/>
-        </w:tabs>
-        <w:ind w:left="5040" w:hanging="360"/>
-      </w:pPr>
-      <w:rPr>
-        <w:rFonts w:ascii="Wingdings" w:hAnsi="Wingdings" w:cs="Wingdings" w:hint="default"/>
-        <w:sz w:val="20"/>
-        <w:rFonts w:cs="Wingdings"/>
-      </w:rPr>
-    </w:lvl>
-    <w:lvl w:ilvl="7">
-      <w:start w:val="1"/>
-      <w:numFmt w:val="bullet"/>
-      <w:lvlText w:val=""/>
-      <w:lvlJc w:val="left"/>
-      <w:pPr>
-        <w:tabs>
-          <w:tab w:val="num" w:pos="5760"/>
-        </w:tabs>
-        <w:ind w:left="5760" w:hanging="360"/>
-      </w:pPr>
-      <w:rPr>
-        <w:rFonts w:ascii="Wingdings" w:hAnsi="Wingdings" w:cs="Wingdings" w:hint="default"/>
-        <w:sz w:val="20"/>
-        <w:rFonts w:cs="Wingdings"/>
-      </w:rPr>
-    </w:lvl>
-    <w:lvl w:ilvl="8">
-      <w:start w:val="1"/>
-      <w:numFmt w:val="bullet"/>
-      <w:lvlText w:val=""/>
-      <w:lvlJc w:val="left"/>
-      <w:pPr>
-        <w:tabs>
-          <w:tab w:val="num" w:pos="6480"/>
-        </w:tabs>
-        <w:ind w:left="6480" w:hanging="360"/>
-      </w:pPr>
-      <w:rPr>
-        <w:rFonts w:ascii="Wingdings" w:hAnsi="Wingdings" w:cs="Wingdings" w:hint="default"/>
-        <w:sz w:val="20"/>
-        <w:rFonts w:cs="Wingdings"/>
-      </w:rPr>
     </w:lvl>
   </w:abstractNum>
   <w:abstractNum w:abstractNumId="3">
@@ -14275,6 +14230,161 @@
       <w:lvlJc w:val="left"/>
       <w:pPr>
         <w:tabs>
+          <w:tab w:val="num" w:pos="720"/>
+        </w:tabs>
+        <w:ind w:left="720" w:hanging="360"/>
+      </w:pPr>
+      <w:rPr>
+        <w:rFonts w:ascii="Symbol" w:hAnsi="Symbol" w:cs="Symbol" w:hint="default"/>
+        <w:sz w:val="20"/>
+        <w:rFonts w:cs="Symbol"/>
+      </w:rPr>
+    </w:lvl>
+    <w:lvl w:ilvl="1">
+      <w:start w:val="1"/>
+      <w:numFmt w:val="bullet"/>
+      <w:lvlText w:val="o"/>
+      <w:lvlJc w:val="left"/>
+      <w:pPr>
+        <w:tabs>
+          <w:tab w:val="num" w:pos="1440"/>
+        </w:tabs>
+        <w:ind w:left="1440" w:hanging="360"/>
+      </w:pPr>
+      <w:rPr>
+        <w:rFonts w:ascii="Courier New" w:hAnsi="Courier New" w:cs="Courier New" w:hint="default"/>
+        <w:sz w:val="20"/>
+        <w:rFonts w:cs="Courier New"/>
+      </w:rPr>
+    </w:lvl>
+    <w:lvl w:ilvl="2">
+      <w:start w:val="1"/>
+      <w:numFmt w:val="bullet"/>
+      <w:lvlText w:val=""/>
+      <w:lvlJc w:val="left"/>
+      <w:pPr>
+        <w:tabs>
+          <w:tab w:val="num" w:pos="2160"/>
+        </w:tabs>
+        <w:ind w:left="2160" w:hanging="360"/>
+      </w:pPr>
+      <w:rPr>
+        <w:rFonts w:ascii="Wingdings" w:hAnsi="Wingdings" w:cs="Wingdings" w:hint="default"/>
+        <w:sz w:val="20"/>
+        <w:rFonts w:cs="Wingdings"/>
+      </w:rPr>
+    </w:lvl>
+    <w:lvl w:ilvl="3">
+      <w:start w:val="1"/>
+      <w:numFmt w:val="bullet"/>
+      <w:lvlText w:val=""/>
+      <w:lvlJc w:val="left"/>
+      <w:pPr>
+        <w:tabs>
+          <w:tab w:val="num" w:pos="2880"/>
+        </w:tabs>
+        <w:ind w:left="2880" w:hanging="360"/>
+      </w:pPr>
+      <w:rPr>
+        <w:rFonts w:ascii="Wingdings" w:hAnsi="Wingdings" w:cs="Wingdings" w:hint="default"/>
+        <w:sz w:val="20"/>
+        <w:rFonts w:cs="Wingdings"/>
+      </w:rPr>
+    </w:lvl>
+    <w:lvl w:ilvl="4">
+      <w:start w:val="1"/>
+      <w:numFmt w:val="bullet"/>
+      <w:lvlText w:val=""/>
+      <w:lvlJc w:val="left"/>
+      <w:pPr>
+        <w:tabs>
+          <w:tab w:val="num" w:pos="3600"/>
+        </w:tabs>
+        <w:ind w:left="3600" w:hanging="360"/>
+      </w:pPr>
+      <w:rPr>
+        <w:rFonts w:ascii="Wingdings" w:hAnsi="Wingdings" w:cs="Wingdings" w:hint="default"/>
+        <w:sz w:val="20"/>
+        <w:rFonts w:cs="Wingdings"/>
+      </w:rPr>
+    </w:lvl>
+    <w:lvl w:ilvl="5">
+      <w:start w:val="1"/>
+      <w:numFmt w:val="bullet"/>
+      <w:lvlText w:val=""/>
+      <w:lvlJc w:val="left"/>
+      <w:pPr>
+        <w:tabs>
+          <w:tab w:val="num" w:pos="4320"/>
+        </w:tabs>
+        <w:ind w:left="4320" w:hanging="360"/>
+      </w:pPr>
+      <w:rPr>
+        <w:rFonts w:ascii="Wingdings" w:hAnsi="Wingdings" w:cs="Wingdings" w:hint="default"/>
+        <w:sz w:val="20"/>
+        <w:rFonts w:cs="Wingdings"/>
+      </w:rPr>
+    </w:lvl>
+    <w:lvl w:ilvl="6">
+      <w:start w:val="1"/>
+      <w:numFmt w:val="bullet"/>
+      <w:lvlText w:val=""/>
+      <w:lvlJc w:val="left"/>
+      <w:pPr>
+        <w:tabs>
+          <w:tab w:val="num" w:pos="5040"/>
+        </w:tabs>
+        <w:ind w:left="5040" w:hanging="360"/>
+      </w:pPr>
+      <w:rPr>
+        <w:rFonts w:ascii="Wingdings" w:hAnsi="Wingdings" w:cs="Wingdings" w:hint="default"/>
+        <w:sz w:val="20"/>
+        <w:rFonts w:cs="Wingdings"/>
+      </w:rPr>
+    </w:lvl>
+    <w:lvl w:ilvl="7">
+      <w:start w:val="1"/>
+      <w:numFmt w:val="bullet"/>
+      <w:lvlText w:val=""/>
+      <w:lvlJc w:val="left"/>
+      <w:pPr>
+        <w:tabs>
+          <w:tab w:val="num" w:pos="5760"/>
+        </w:tabs>
+        <w:ind w:left="5760" w:hanging="360"/>
+      </w:pPr>
+      <w:rPr>
+        <w:rFonts w:ascii="Wingdings" w:hAnsi="Wingdings" w:cs="Wingdings" w:hint="default"/>
+        <w:sz w:val="20"/>
+        <w:rFonts w:cs="Wingdings"/>
+      </w:rPr>
+    </w:lvl>
+    <w:lvl w:ilvl="8">
+      <w:start w:val="1"/>
+      <w:numFmt w:val="bullet"/>
+      <w:lvlText w:val=""/>
+      <w:lvlJc w:val="left"/>
+      <w:pPr>
+        <w:tabs>
+          <w:tab w:val="num" w:pos="6480"/>
+        </w:tabs>
+        <w:ind w:left="6480" w:hanging="360"/>
+      </w:pPr>
+      <w:rPr>
+        <w:rFonts w:ascii="Wingdings" w:hAnsi="Wingdings" w:cs="Wingdings" w:hint="default"/>
+        <w:sz w:val="20"/>
+        <w:rFonts w:cs="Wingdings"/>
+      </w:rPr>
+    </w:lvl>
+  </w:abstractNum>
+  <w:abstractNum w:abstractNumId="7">
+    <w:lvl w:ilvl="0">
+      <w:start w:val="1"/>
+      <w:numFmt w:val="bullet"/>
+      <w:lvlText w:val=""/>
+      <w:lvlJc w:val="left"/>
+      <w:pPr>
+        <w:tabs>
           <w:tab w:val="num" w:pos="707"/>
         </w:tabs>
         <w:ind w:left="707" w:hanging="283"/>
@@ -14413,7 +14523,7 @@
       </w:rPr>
     </w:lvl>
   </w:abstractNum>
-  <w:abstractNum w:abstractNumId="7">
+  <w:abstractNum w:abstractNumId="8">
     <w:lvl w:ilvl="0">
       <w:start w:val="1"/>
       <w:numFmt w:val="bullet"/>
@@ -14557,99 +14667,6 @@
         <w:rFonts w:ascii="Symbol" w:hAnsi="Symbol" w:cs="Symbol" w:hint="default"/>
         <w:rFonts w:cs="OpenSymbol"/>
       </w:rPr>
-    </w:lvl>
-  </w:abstractNum>
-  <w:abstractNum w:abstractNumId="8">
-    <w:lvl w:ilvl="0">
-      <w:start w:val="1"/>
-      <w:numFmt w:val="none"/>
-      <w:suff w:val="nothing"/>
-      <w:lvlText w:val=""/>
-      <w:lvlJc w:val="left"/>
-      <w:pPr>
-        <w:ind w:left="0" w:hanging="0"/>
-      </w:pPr>
-    </w:lvl>
-    <w:lvl w:ilvl="1">
-      <w:start w:val="1"/>
-      <w:numFmt w:val="none"/>
-      <w:suff w:val="nothing"/>
-      <w:lvlText w:val=""/>
-      <w:lvlJc w:val="left"/>
-      <w:pPr>
-        <w:ind w:left="0" w:hanging="0"/>
-      </w:pPr>
-    </w:lvl>
-    <w:lvl w:ilvl="2">
-      <w:start w:val="1"/>
-      <w:numFmt w:val="none"/>
-      <w:suff w:val="nothing"/>
-      <w:lvlText w:val=""/>
-      <w:lvlJc w:val="left"/>
-      <w:pPr>
-        <w:ind w:left="0" w:hanging="0"/>
-      </w:pPr>
-    </w:lvl>
-    <w:lvl w:ilvl="3">
-      <w:start w:val="1"/>
-      <w:pStyle w:val="Heading4"/>
-      <w:numFmt w:val="none"/>
-      <w:suff w:val="nothing"/>
-      <w:lvlText w:val=""/>
-      <w:lvlJc w:val="left"/>
-      <w:pPr>
-        <w:ind w:left="0" w:hanging="0"/>
-      </w:pPr>
-    </w:lvl>
-    <w:lvl w:ilvl="4">
-      <w:start w:val="1"/>
-      <w:numFmt w:val="none"/>
-      <w:suff w:val="nothing"/>
-      <w:lvlText w:val=""/>
-      <w:lvlJc w:val="left"/>
-      <w:pPr>
-        <w:ind w:left="0" w:hanging="0"/>
-      </w:pPr>
-    </w:lvl>
-    <w:lvl w:ilvl="5">
-      <w:start w:val="1"/>
-      <w:numFmt w:val="none"/>
-      <w:suff w:val="nothing"/>
-      <w:lvlText w:val=""/>
-      <w:lvlJc w:val="left"/>
-      <w:pPr>
-        <w:ind w:left="0" w:hanging="0"/>
-      </w:pPr>
-    </w:lvl>
-    <w:lvl w:ilvl="6">
-      <w:start w:val="1"/>
-      <w:numFmt w:val="none"/>
-      <w:suff w:val="nothing"/>
-      <w:lvlText w:val=""/>
-      <w:lvlJc w:val="left"/>
-      <w:pPr>
-        <w:ind w:left="0" w:hanging="0"/>
-      </w:pPr>
-    </w:lvl>
-    <w:lvl w:ilvl="7">
-      <w:start w:val="1"/>
-      <w:numFmt w:val="none"/>
-      <w:suff w:val="nothing"/>
-      <w:lvlText w:val=""/>
-      <w:lvlJc w:val="left"/>
-      <w:pPr>
-        <w:ind w:left="0" w:hanging="0"/>
-      </w:pPr>
-    </w:lvl>
-    <w:lvl w:ilvl="8">
-      <w:start w:val="1"/>
-      <w:numFmt w:val="none"/>
-      <w:suff w:val="nothing"/>
-      <w:lvlText w:val=""/>
-      <w:lvlJc w:val="left"/>
-      <w:pPr>
-        <w:ind w:left="0" w:hanging="0"/>
-      </w:pPr>
     </w:lvl>
   </w:abstractNum>
   <w:num w:numId="1">
@@ -15107,9 +15124,12 @@
   <w:style w:type="paragraph" w:styleId="Heading4">
     <w:name w:val="Heading 4"/>
     <w:basedOn w:val="Heading"/>
-    <w:next w:val="TextBody"/>
     <w:qFormat/>
     <w:pPr>
+      <w:numPr>
+        <w:ilvl w:val="3"/>
+        <w:numId w:val="1"/>
+      </w:numPr>
       <w:spacing w:before="120" w:after="120"/>
       <w:outlineLvl w:val="3"/>
     </w:pPr>
@@ -17355,6 +17375,420 @@
   </w:style>
   <w:style w:type="character" w:styleId="ListLabel270">
     <w:name w:val="ListLabel 270"/>
+    <w:qFormat/>
+    <w:rPr>
+      <w:rFonts w:cs="OpenSymbol"/>
+    </w:rPr>
+  </w:style>
+  <w:style w:type="character" w:styleId="ListLabel271">
+    <w:name w:val="ListLabel 271"/>
+    <w:qFormat/>
+    <w:rPr>
+      <w:rFonts w:ascii="Times New Roman" w:hAnsi="Times New Roman" w:cs="Symbol"/>
+      <w:sz w:val="20"/>
+    </w:rPr>
+  </w:style>
+  <w:style w:type="character" w:styleId="ListLabel272">
+    <w:name w:val="ListLabel 272"/>
+    <w:qFormat/>
+    <w:rPr>
+      <w:rFonts w:cs="Courier New"/>
+      <w:sz w:val="20"/>
+    </w:rPr>
+  </w:style>
+  <w:style w:type="character" w:styleId="ListLabel273">
+    <w:name w:val="ListLabel 273"/>
+    <w:qFormat/>
+    <w:rPr>
+      <w:rFonts w:cs="Wingdings"/>
+      <w:sz w:val="20"/>
+    </w:rPr>
+  </w:style>
+  <w:style w:type="character" w:styleId="ListLabel274">
+    <w:name w:val="ListLabel 274"/>
+    <w:qFormat/>
+    <w:rPr>
+      <w:rFonts w:cs="Wingdings"/>
+      <w:sz w:val="20"/>
+    </w:rPr>
+  </w:style>
+  <w:style w:type="character" w:styleId="ListLabel275">
+    <w:name w:val="ListLabel 275"/>
+    <w:qFormat/>
+    <w:rPr>
+      <w:rFonts w:cs="Wingdings"/>
+      <w:sz w:val="20"/>
+    </w:rPr>
+  </w:style>
+  <w:style w:type="character" w:styleId="ListLabel276">
+    <w:name w:val="ListLabel 276"/>
+    <w:qFormat/>
+    <w:rPr>
+      <w:rFonts w:cs="Wingdings"/>
+      <w:sz w:val="20"/>
+    </w:rPr>
+  </w:style>
+  <w:style w:type="character" w:styleId="ListLabel277">
+    <w:name w:val="ListLabel 277"/>
+    <w:qFormat/>
+    <w:rPr>
+      <w:rFonts w:cs="Wingdings"/>
+      <w:sz w:val="20"/>
+    </w:rPr>
+  </w:style>
+  <w:style w:type="character" w:styleId="ListLabel278">
+    <w:name w:val="ListLabel 278"/>
+    <w:qFormat/>
+    <w:rPr>
+      <w:rFonts w:cs="Wingdings"/>
+      <w:sz w:val="20"/>
+    </w:rPr>
+  </w:style>
+  <w:style w:type="character" w:styleId="ListLabel279">
+    <w:name w:val="ListLabel 279"/>
+    <w:qFormat/>
+    <w:rPr>
+      <w:rFonts w:cs="Wingdings"/>
+      <w:sz w:val="20"/>
+    </w:rPr>
+  </w:style>
+  <w:style w:type="character" w:styleId="ListLabel280">
+    <w:name w:val="ListLabel 280"/>
+    <w:qFormat/>
+    <w:rPr>
+      <w:rFonts w:ascii="Times New Roman" w:hAnsi="Times New Roman" w:cs="Symbol"/>
+      <w:sz w:val="20"/>
+    </w:rPr>
+  </w:style>
+  <w:style w:type="character" w:styleId="ListLabel281">
+    <w:name w:val="ListLabel 281"/>
+    <w:qFormat/>
+    <w:rPr>
+      <w:rFonts w:cs="Courier New"/>
+      <w:sz w:val="20"/>
+    </w:rPr>
+  </w:style>
+  <w:style w:type="character" w:styleId="ListLabel282">
+    <w:name w:val="ListLabel 282"/>
+    <w:qFormat/>
+    <w:rPr>
+      <w:rFonts w:cs="Wingdings"/>
+      <w:sz w:val="20"/>
+    </w:rPr>
+  </w:style>
+  <w:style w:type="character" w:styleId="ListLabel283">
+    <w:name w:val="ListLabel 283"/>
+    <w:qFormat/>
+    <w:rPr>
+      <w:rFonts w:cs="Wingdings"/>
+      <w:sz w:val="20"/>
+    </w:rPr>
+  </w:style>
+  <w:style w:type="character" w:styleId="ListLabel284">
+    <w:name w:val="ListLabel 284"/>
+    <w:qFormat/>
+    <w:rPr>
+      <w:rFonts w:cs="Wingdings"/>
+      <w:sz w:val="20"/>
+    </w:rPr>
+  </w:style>
+  <w:style w:type="character" w:styleId="ListLabel285">
+    <w:name w:val="ListLabel 285"/>
+    <w:qFormat/>
+    <w:rPr>
+      <w:rFonts w:cs="Wingdings"/>
+      <w:sz w:val="20"/>
+    </w:rPr>
+  </w:style>
+  <w:style w:type="character" w:styleId="ListLabel286">
+    <w:name w:val="ListLabel 286"/>
+    <w:qFormat/>
+    <w:rPr>
+      <w:rFonts w:cs="Wingdings"/>
+      <w:sz w:val="20"/>
+    </w:rPr>
+  </w:style>
+  <w:style w:type="character" w:styleId="ListLabel287">
+    <w:name w:val="ListLabel 287"/>
+    <w:qFormat/>
+    <w:rPr>
+      <w:rFonts w:cs="Wingdings"/>
+      <w:sz w:val="20"/>
+    </w:rPr>
+  </w:style>
+  <w:style w:type="character" w:styleId="ListLabel288">
+    <w:name w:val="ListLabel 288"/>
+    <w:qFormat/>
+    <w:rPr>
+      <w:rFonts w:cs="Wingdings"/>
+      <w:sz w:val="20"/>
+    </w:rPr>
+  </w:style>
+  <w:style w:type="character" w:styleId="ListLabel289">
+    <w:name w:val="ListLabel 289"/>
+    <w:qFormat/>
+    <w:rPr>
+      <w:rFonts w:ascii="Times New Roman" w:hAnsi="Times New Roman" w:cs="Symbol"/>
+      <w:sz w:val="20"/>
+    </w:rPr>
+  </w:style>
+  <w:style w:type="character" w:styleId="ListLabel290">
+    <w:name w:val="ListLabel 290"/>
+    <w:qFormat/>
+    <w:rPr>
+      <w:rFonts w:cs="Courier New"/>
+      <w:sz w:val="20"/>
+    </w:rPr>
+  </w:style>
+  <w:style w:type="character" w:styleId="ListLabel291">
+    <w:name w:val="ListLabel 291"/>
+    <w:qFormat/>
+    <w:rPr>
+      <w:rFonts w:cs="Wingdings"/>
+      <w:sz w:val="20"/>
+    </w:rPr>
+  </w:style>
+  <w:style w:type="character" w:styleId="ListLabel292">
+    <w:name w:val="ListLabel 292"/>
+    <w:qFormat/>
+    <w:rPr>
+      <w:rFonts w:cs="Wingdings"/>
+      <w:sz w:val="20"/>
+    </w:rPr>
+  </w:style>
+  <w:style w:type="character" w:styleId="ListLabel293">
+    <w:name w:val="ListLabel 293"/>
+    <w:qFormat/>
+    <w:rPr>
+      <w:rFonts w:cs="Wingdings"/>
+      <w:sz w:val="20"/>
+    </w:rPr>
+  </w:style>
+  <w:style w:type="character" w:styleId="ListLabel294">
+    <w:name w:val="ListLabel 294"/>
+    <w:qFormat/>
+    <w:rPr>
+      <w:rFonts w:cs="Wingdings"/>
+      <w:sz w:val="20"/>
+    </w:rPr>
+  </w:style>
+  <w:style w:type="character" w:styleId="ListLabel295">
+    <w:name w:val="ListLabel 295"/>
+    <w:qFormat/>
+    <w:rPr>
+      <w:rFonts w:cs="Wingdings"/>
+      <w:sz w:val="20"/>
+    </w:rPr>
+  </w:style>
+  <w:style w:type="character" w:styleId="ListLabel296">
+    <w:name w:val="ListLabel 296"/>
+    <w:qFormat/>
+    <w:rPr>
+      <w:rFonts w:cs="Wingdings"/>
+      <w:sz w:val="20"/>
+    </w:rPr>
+  </w:style>
+  <w:style w:type="character" w:styleId="ListLabel297">
+    <w:name w:val="ListLabel 297"/>
+    <w:qFormat/>
+    <w:rPr>
+      <w:rFonts w:cs="Wingdings"/>
+      <w:sz w:val="20"/>
+    </w:rPr>
+  </w:style>
+  <w:style w:type="character" w:styleId="ListLabel298">
+    <w:name w:val="ListLabel 298"/>
+    <w:qFormat/>
+    <w:rPr>
+      <w:rFonts w:ascii="Times New Roman" w:hAnsi="Times New Roman" w:cs="Symbol"/>
+      <w:sz w:val="20"/>
+    </w:rPr>
+  </w:style>
+  <w:style w:type="character" w:styleId="ListLabel299">
+    <w:name w:val="ListLabel 299"/>
+    <w:qFormat/>
+    <w:rPr>
+      <w:rFonts w:cs="Courier New"/>
+      <w:sz w:val="20"/>
+    </w:rPr>
+  </w:style>
+  <w:style w:type="character" w:styleId="ListLabel300">
+    <w:name w:val="ListLabel 300"/>
+    <w:qFormat/>
+    <w:rPr>
+      <w:rFonts w:cs="Wingdings"/>
+      <w:sz w:val="20"/>
+    </w:rPr>
+  </w:style>
+  <w:style w:type="character" w:styleId="ListLabel301">
+    <w:name w:val="ListLabel 301"/>
+    <w:qFormat/>
+    <w:rPr>
+      <w:rFonts w:cs="Wingdings"/>
+      <w:sz w:val="20"/>
+    </w:rPr>
+  </w:style>
+  <w:style w:type="character" w:styleId="ListLabel302">
+    <w:name w:val="ListLabel 302"/>
+    <w:qFormat/>
+    <w:rPr>
+      <w:rFonts w:cs="Wingdings"/>
+      <w:sz w:val="20"/>
+    </w:rPr>
+  </w:style>
+  <w:style w:type="character" w:styleId="ListLabel303">
+    <w:name w:val="ListLabel 303"/>
+    <w:qFormat/>
+    <w:rPr>
+      <w:rFonts w:cs="Wingdings"/>
+      <w:sz w:val="20"/>
+    </w:rPr>
+  </w:style>
+  <w:style w:type="character" w:styleId="ListLabel304">
+    <w:name w:val="ListLabel 304"/>
+    <w:qFormat/>
+    <w:rPr>
+      <w:rFonts w:cs="Wingdings"/>
+      <w:sz w:val="20"/>
+    </w:rPr>
+  </w:style>
+  <w:style w:type="character" w:styleId="ListLabel305">
+    <w:name w:val="ListLabel 305"/>
+    <w:qFormat/>
+    <w:rPr>
+      <w:rFonts w:cs="Wingdings"/>
+      <w:sz w:val="20"/>
+    </w:rPr>
+  </w:style>
+  <w:style w:type="character" w:styleId="ListLabel306">
+    <w:name w:val="ListLabel 306"/>
+    <w:qFormat/>
+    <w:rPr>
+      <w:rFonts w:cs="Wingdings"/>
+      <w:sz w:val="20"/>
+    </w:rPr>
+  </w:style>
+  <w:style w:type="character" w:styleId="ListLabel307">
+    <w:name w:val="ListLabel 307"/>
+    <w:qFormat/>
+    <w:rPr>
+      <w:rFonts w:cs="OpenSymbol"/>
+    </w:rPr>
+  </w:style>
+  <w:style w:type="character" w:styleId="ListLabel308">
+    <w:name w:val="ListLabel 308"/>
+    <w:qFormat/>
+    <w:rPr>
+      <w:rFonts w:cs="OpenSymbol"/>
+    </w:rPr>
+  </w:style>
+  <w:style w:type="character" w:styleId="ListLabel309">
+    <w:name w:val="ListLabel 309"/>
+    <w:qFormat/>
+    <w:rPr>
+      <w:rFonts w:cs="OpenSymbol"/>
+    </w:rPr>
+  </w:style>
+  <w:style w:type="character" w:styleId="ListLabel310">
+    <w:name w:val="ListLabel 310"/>
+    <w:qFormat/>
+    <w:rPr>
+      <w:rFonts w:cs="OpenSymbol"/>
+    </w:rPr>
+  </w:style>
+  <w:style w:type="character" w:styleId="ListLabel311">
+    <w:name w:val="ListLabel 311"/>
+    <w:qFormat/>
+    <w:rPr>
+      <w:rFonts w:cs="OpenSymbol"/>
+    </w:rPr>
+  </w:style>
+  <w:style w:type="character" w:styleId="ListLabel312">
+    <w:name w:val="ListLabel 312"/>
+    <w:qFormat/>
+    <w:rPr>
+      <w:rFonts w:cs="OpenSymbol"/>
+    </w:rPr>
+  </w:style>
+  <w:style w:type="character" w:styleId="ListLabel313">
+    <w:name w:val="ListLabel 313"/>
+    <w:qFormat/>
+    <w:rPr>
+      <w:rFonts w:cs="OpenSymbol"/>
+    </w:rPr>
+  </w:style>
+  <w:style w:type="character" w:styleId="ListLabel314">
+    <w:name w:val="ListLabel 314"/>
+    <w:qFormat/>
+    <w:rPr>
+      <w:rFonts w:cs="OpenSymbol"/>
+    </w:rPr>
+  </w:style>
+  <w:style w:type="character" w:styleId="ListLabel315">
+    <w:name w:val="ListLabel 315"/>
+    <w:qFormat/>
+    <w:rPr>
+      <w:rFonts w:cs="OpenSymbol"/>
+    </w:rPr>
+  </w:style>
+  <w:style w:type="character" w:styleId="ListLabel316">
+    <w:name w:val="ListLabel 316"/>
+    <w:qFormat/>
+    <w:rPr>
+      <w:rFonts w:cs="OpenSymbol"/>
+    </w:rPr>
+  </w:style>
+  <w:style w:type="character" w:styleId="ListLabel317">
+    <w:name w:val="ListLabel 317"/>
+    <w:qFormat/>
+    <w:rPr>
+      <w:rFonts w:cs="OpenSymbol"/>
+    </w:rPr>
+  </w:style>
+  <w:style w:type="character" w:styleId="ListLabel318">
+    <w:name w:val="ListLabel 318"/>
+    <w:qFormat/>
+    <w:rPr>
+      <w:rFonts w:cs="OpenSymbol"/>
+    </w:rPr>
+  </w:style>
+  <w:style w:type="character" w:styleId="ListLabel319">
+    <w:name w:val="ListLabel 319"/>
+    <w:qFormat/>
+    <w:rPr>
+      <w:rFonts w:cs="OpenSymbol"/>
+    </w:rPr>
+  </w:style>
+  <w:style w:type="character" w:styleId="ListLabel320">
+    <w:name w:val="ListLabel 320"/>
+    <w:qFormat/>
+    <w:rPr>
+      <w:rFonts w:cs="OpenSymbol"/>
+    </w:rPr>
+  </w:style>
+  <w:style w:type="character" w:styleId="ListLabel321">
+    <w:name w:val="ListLabel 321"/>
+    <w:qFormat/>
+    <w:rPr>
+      <w:rFonts w:cs="OpenSymbol"/>
+    </w:rPr>
+  </w:style>
+  <w:style w:type="character" w:styleId="ListLabel322">
+    <w:name w:val="ListLabel 322"/>
+    <w:qFormat/>
+    <w:rPr>
+      <w:rFonts w:cs="OpenSymbol"/>
+    </w:rPr>
+  </w:style>
+  <w:style w:type="character" w:styleId="ListLabel323">
+    <w:name w:val="ListLabel 323"/>
+    <w:qFormat/>
+    <w:rPr>
+      <w:rFonts w:cs="OpenSymbol"/>
+    </w:rPr>
+  </w:style>
+  <w:style w:type="character" w:styleId="ListLabel324">
+    <w:name w:val="ListLabel 324"/>
     <w:qFormat/>
     <w:rPr>
       <w:rFonts w:cs="OpenSymbol"/>

</xml_diff>